<commit_message>
Additional tem WORD docs
</commit_message>
<xml_diff>
--- a/docs/temp-word-docs/BUG in AGENT MODE not saving-creating files.docx
+++ b/docs/temp-word-docs/BUG in AGENT MODE not saving-creating files.docx
@@ -9,10 +9,32 @@
     </w:p>
     <w:p>
       <w:r>
-        <w:lastRenderedPageBreak/>
+        <w:rPr>
+          <w:highlight w:val="yellow"/>
+        </w:rPr>
+        <w:t xml:space="preserve">Bug when adding MCP tool </w:t>
+      </w:r>
+      <w:r>
+        <w:rPr>
+          <w:highlight w:val="yellow"/>
+        </w:rPr>
+        <w:t xml:space="preserve">(like Context7) </w:t>
+      </w:r>
+      <w:r>
+        <w:rPr>
+          <w:highlight w:val="yellow"/>
+        </w:rPr>
+        <w:t>in IMPLEMENT prompt.</w:t>
+      </w:r>
+    </w:p>
+    <w:p>
+      <w:r>
+        <w:rPr>
+          <w:noProof/>
+        </w:rPr>
         <w:drawing>
-          <wp:inline distT="0" distB="0" distL="0" distR="0" wp14:anchorId="4F8794EB" wp14:editId="1685AABD">
-            <wp:extent cx="4817745" cy="8229600"/>
+          <wp:inline distT="0" distB="0" distL="0" distR="0" wp14:anchorId="4F8794EB" wp14:editId="6E771CCF">
+            <wp:extent cx="3427439" cy="5854700"/>
             <wp:effectExtent l="0" t="0" r="1905" b="0"/>
             <wp:docPr id="590241880" name="Picture 1" descr="A screenshot of a computer program&#10;&#10;AI-generated content may be incorrect."/>
             <wp:cNvGraphicFramePr>
@@ -34,7 +56,7 @@
                   <pic:spPr>
                     <a:xfrm>
                       <a:off x="0" y="0"/>
-                      <a:ext cx="4817745" cy="8229600"/>
+                      <a:ext cx="3428390" cy="5856325"/>
                     </a:xfrm>
                     <a:prstGeom prst="rect">
                       <a:avLst/>

</xml_diff>